<commit_message>
docs: update AIEnvironmentalEssay_FelipeRestrepo .docx and .pdf versions
</commit_message>
<xml_diff>
--- a/Research/AIEnvironmentalEssay_FelipeRestrepo.docx
+++ b/Research/AIEnvironmentalEssay_FelipeRestrepo.docx
@@ -149,31 +149,39 @@
           <w:sz w:val="24"/>
           <w:szCs w:val="24"/>
         </w:rPr>
-        <w:t>CIS4</w:t>
-      </w:r>
-      <w:r>
-        <w:rPr>
-          <w:rFonts w:ascii="Times New Roman" w:hAnsi="Times New Roman" w:cs="Times New Roman"/>
-          <w:sz w:val="24"/>
-          <w:szCs w:val="24"/>
-        </w:rPr>
-        <w:t>75</w:t>
-      </w:r>
-      <w:r>
-        <w:rPr>
-          <w:rFonts w:ascii="Times New Roman" w:hAnsi="Times New Roman" w:cs="Times New Roman"/>
-          <w:sz w:val="24"/>
-          <w:szCs w:val="24"/>
-        </w:rPr>
-        <w:t xml:space="preserve">: </w:t>
-      </w:r>
-      <w:r>
-        <w:rPr>
-          <w:rFonts w:ascii="Times New Roman" w:hAnsi="Times New Roman" w:cs="Times New Roman"/>
-          <w:sz w:val="24"/>
-          <w:szCs w:val="24"/>
-        </w:rPr>
-        <w:t>Emerging Trends in Information Technology</w:t>
+        <w:t>December</w:t>
+      </w:r>
+      <w:r>
+        <w:rPr>
+          <w:rFonts w:ascii="Times New Roman" w:hAnsi="Times New Roman" w:cs="Times New Roman"/>
+          <w:sz w:val="24"/>
+          <w:szCs w:val="24"/>
+        </w:rPr>
+        <w:t xml:space="preserve"> </w:t>
+      </w:r>
+      <w:r>
+        <w:rPr>
+          <w:rFonts w:ascii="Times New Roman" w:hAnsi="Times New Roman" w:cs="Times New Roman"/>
+          <w:sz w:val="24"/>
+          <w:szCs w:val="24"/>
+        </w:rPr>
+        <w:t>14</w:t>
+      </w:r>
+      <w:r>
+        <w:rPr>
+          <w:rFonts w:ascii="Times New Roman" w:hAnsi="Times New Roman" w:cs="Times New Roman"/>
+          <w:sz w:val="24"/>
+          <w:szCs w:val="24"/>
+        </w:rPr>
+        <w:t xml:space="preserve">, </w:t>
+      </w:r>
+      <w:r>
+        <w:rPr>
+          <w:rFonts w:ascii="Times New Roman" w:hAnsi="Times New Roman" w:cs="Times New Roman"/>
+          <w:sz w:val="24"/>
+          <w:szCs w:val="24"/>
+        </w:rPr>
+        <w:t>2025</w:t>
       </w:r>
     </w:p>
     <w:p>
@@ -186,38 +194,6 @@
           <w:szCs w:val="24"/>
         </w:rPr>
       </w:pPr>
-      <w:r>
-        <w:rPr>
-          <w:rFonts w:ascii="Times New Roman" w:hAnsi="Times New Roman" w:cs="Times New Roman"/>
-          <w:sz w:val="24"/>
-          <w:szCs w:val="24"/>
-        </w:rPr>
-        <w:t xml:space="preserve">Professor </w:t>
-      </w:r>
-      <w:r>
-        <w:rPr>
-          <w:rFonts w:ascii="Times New Roman" w:hAnsi="Times New Roman" w:cs="Times New Roman"/>
-          <w:sz w:val="24"/>
-          <w:szCs w:val="24"/>
-        </w:rPr>
-        <w:t>Brad</w:t>
-      </w:r>
-      <w:r>
-        <w:rPr>
-          <w:rFonts w:ascii="Times New Roman" w:hAnsi="Times New Roman" w:cs="Times New Roman"/>
-          <w:sz w:val="24"/>
-          <w:szCs w:val="24"/>
-        </w:rPr>
-        <w:t xml:space="preserve"> </w:t>
-      </w:r>
-      <w:r>
-        <w:rPr>
-          <w:rFonts w:ascii="Times New Roman" w:hAnsi="Times New Roman" w:cs="Times New Roman"/>
-          <w:sz w:val="24"/>
-          <w:szCs w:val="24"/>
-        </w:rPr>
-        <w:t>Olsen</w:t>
-      </w:r>
     </w:p>
     <w:p>
       <w:pPr>
@@ -229,46 +205,6 @@
           <w:szCs w:val="24"/>
         </w:rPr>
       </w:pPr>
-      <w:r>
-        <w:rPr>
-          <w:rFonts w:ascii="Times New Roman" w:hAnsi="Times New Roman" w:cs="Times New Roman"/>
-          <w:sz w:val="24"/>
-          <w:szCs w:val="24"/>
-        </w:rPr>
-        <w:t>December</w:t>
-      </w:r>
-      <w:r>
-        <w:rPr>
-          <w:rFonts w:ascii="Times New Roman" w:hAnsi="Times New Roman" w:cs="Times New Roman"/>
-          <w:sz w:val="24"/>
-          <w:szCs w:val="24"/>
-        </w:rPr>
-        <w:t xml:space="preserve"> </w:t>
-      </w:r>
-      <w:r>
-        <w:rPr>
-          <w:rFonts w:ascii="Times New Roman" w:hAnsi="Times New Roman" w:cs="Times New Roman"/>
-          <w:sz w:val="24"/>
-          <w:szCs w:val="24"/>
-        </w:rPr>
-        <w:t>14</w:t>
-      </w:r>
-      <w:r>
-        <w:rPr>
-          <w:rFonts w:ascii="Times New Roman" w:hAnsi="Times New Roman" w:cs="Times New Roman"/>
-          <w:sz w:val="24"/>
-          <w:szCs w:val="24"/>
-        </w:rPr>
-        <w:t xml:space="preserve">, </w:t>
-      </w:r>
-      <w:r>
-        <w:rPr>
-          <w:rFonts w:ascii="Times New Roman" w:hAnsi="Times New Roman" w:cs="Times New Roman"/>
-          <w:sz w:val="24"/>
-          <w:szCs w:val="24"/>
-        </w:rPr>
-        <w:t>2025</w:t>
-      </w:r>
     </w:p>
     <w:p>
       <w:pPr>
@@ -7719,13 +7655,8 @@
       <w:r>
         <w:t xml:space="preserve">Chatterji, A., Cunningham, T., Deming, D., Hitzig, Z., Ong, C., Shan, C., &amp; Wadman, K. (2025, September). How people use </w:t>
       </w:r>
-      <w:proofErr w:type="spellStart"/>
-      <w:r>
-        <w:t>chatgpt</w:t>
-      </w:r>
-      <w:proofErr w:type="spellEnd"/>
-      <w:r>
-        <w:t xml:space="preserve">. NBER. </w:t>
+      <w:r>
+        <w:t xml:space="preserve">chatgpt. NBER. </w:t>
       </w:r>
       <w:hyperlink r:id="rId4" w:history="1">
         <w:r>
@@ -7784,13 +7715,8 @@
       <w:r>
         <w:t xml:space="preserve"> </w:t>
       </w:r>
-      <w:proofErr w:type="spellStart"/>
-      <w:r>
-        <w:t>Delavande</w:t>
-      </w:r>
-      <w:proofErr w:type="spellEnd"/>
-      <w:r>
-        <w:t xml:space="preserve">, J., Pierrard, R., &amp; Luccioni, S. (2025, September 23). Video killed the energy budget: Characterizing the latency and power regimes of open text-to-video models. arXiv.org. </w:t>
+      <w:r>
+        <w:t xml:space="preserve">Delavande, J., Pierrard, R., &amp; Luccioni, S. (2025, September 23). Video killed the energy budget: Characterizing the latency and power regimes of open text-to-video models. arXiv.org. </w:t>
       </w:r>
       <w:hyperlink r:id="rId6" w:history="1">
         <w:r>
@@ -7849,13 +7775,8 @@
       <w:r>
         <w:t xml:space="preserve"> </w:t>
       </w:r>
-      <w:proofErr w:type="spellStart"/>
-      <w:r>
-        <w:t>Hölzle</w:t>
-      </w:r>
-      <w:proofErr w:type="spellEnd"/>
-      <w:r>
-        <w:t xml:space="preserve">, U. (2009, January 11). Powering a google search. Official Google Blog. </w:t>
+      <w:r>
+        <w:t xml:space="preserve">Hölzle, U. (2009, January 11). Powering a google search. Official Google Blog. </w:t>
       </w:r>
       <w:hyperlink r:id="rId8" w:history="1">
         <w:r>
@@ -7887,13 +7808,8 @@
       <w:r>
         <w:t xml:space="preserve">Luccioni, A. S., Viguier, S., &amp; </w:t>
       </w:r>
-      <w:proofErr w:type="spellStart"/>
-      <w:r>
-        <w:t>Ligozat</w:t>
-      </w:r>
-      <w:proofErr w:type="spellEnd"/>
-      <w:r>
-        <w:t xml:space="preserve">, A.-L. (2022, November 3). Estimating the carbon footprint of bloom, a 176B parameter language model. arXiv.org. </w:t>
+      <w:r>
+        <w:t xml:space="preserve">Ligozat, A.-L. (2022, November 3). Estimating the carbon footprint of bloom, a 176B parameter language model. arXiv.org. </w:t>
       </w:r>
       <w:hyperlink r:id="rId9" w:history="1">
         <w:r>
@@ -8075,13 +7991,8 @@
       <w:r>
         <w:t xml:space="preserve">Shehabi, A., Newkirk, A., Smith, S., Hubbard, A., Lei, N., </w:t>
       </w:r>
-      <w:proofErr w:type="spellStart"/>
-      <w:r>
-        <w:t>Siddik</w:t>
-      </w:r>
-      <w:proofErr w:type="spellEnd"/>
-      <w:r>
-        <w:t xml:space="preserve">, M., et al. (2024). 2024 United States Data Center Energy Usage Report. Lawrence Shehabi et al., 2024 National Laboratory. Retrieved from </w:t>
+      <w:r>
+        <w:t xml:space="preserve">Siddik, M., et al. (2024). 2024 United States Data Center Energy Usage Report. Lawrence Shehabi et al., 2024 National Laboratory. Retrieved from </w:t>
       </w:r>
       <w:hyperlink r:id="rId15" w:history="1">
         <w:r>
@@ -8113,13 +8024,8 @@
       <w:r>
         <w:t xml:space="preserve">Roth, E. (2025, July 21). OpenAI says </w:t>
       </w:r>
-      <w:proofErr w:type="spellStart"/>
-      <w:r>
-        <w:t>chatgpt</w:t>
-      </w:r>
-      <w:proofErr w:type="spellEnd"/>
-      <w:r>
-        <w:t xml:space="preserve"> users send over 2.5 billion prompts every day. The Verge. </w:t>
+      <w:r>
+        <w:t xml:space="preserve">chatgpt users send over 2.5 billion prompts every day. The Verge. </w:t>
       </w:r>
       <w:hyperlink r:id="rId16" w:history="1">
         <w:r>
@@ -8181,21 +8087,11 @@
       <w:r>
         <w:t xml:space="preserve">Singh, S. (2025, December 3). CHATGPT </w:t>
       </w:r>
-      <w:proofErr w:type="gramStart"/>
-      <w:r>
-        <w:t>users</w:t>
-      </w:r>
-      <w:proofErr w:type="gramEnd"/>
-      <w:r>
-        <w:t xml:space="preserve"> stats (December 2025) - growth &amp; usage data. </w:t>
-      </w:r>
-      <w:proofErr w:type="spellStart"/>
-      <w:r>
-        <w:t>DemandSage</w:t>
-      </w:r>
-      <w:proofErr w:type="spellEnd"/>
-      <w:r>
-        <w:t xml:space="preserve">. </w:t>
+      <w:r>
+        <w:t xml:space="preserve">users stats (December 2025) - growth &amp; usage data. </w:t>
+      </w:r>
+      <w:r>
+        <w:t xml:space="preserve">DemandSage. </w:t>
       </w:r>
       <w:hyperlink r:id="rId18" w:history="1">
         <w:r>
@@ -8224,13 +8120,8 @@
       <w:r>
         <w:t xml:space="preserve"> </w:t>
       </w:r>
-      <w:proofErr w:type="spellStart"/>
-      <w:r>
-        <w:t>Vanderbauwhede</w:t>
-      </w:r>
-      <w:proofErr w:type="spellEnd"/>
-      <w:r>
-        <w:t xml:space="preserve">, W. (2025, January 6). Estimating the increase in emissions caused by AI-augmented search. arXiv.org. </w:t>
+      <w:r>
+        <w:t xml:space="preserve">Vanderbauwhede, W. (2025, January 6). Estimating the increase in emissions caused by AI-augmented search. arXiv.org. </w:t>
       </w:r>
       <w:hyperlink r:id="rId19" w:history="1">
         <w:r>
@@ -8262,13 +8153,8 @@
       <w:r>
         <w:t>Yañez-</w:t>
       </w:r>
-      <w:proofErr w:type="spellStart"/>
-      <w:r>
-        <w:t>Barnuevo</w:t>
-      </w:r>
-      <w:proofErr w:type="spellEnd"/>
-      <w:r>
-        <w:t xml:space="preserve">, M. (2025, June 25). Data Centers and water consumption. Environmental and Energy Study Institute (EESI). </w:t>
+      <w:r>
+        <w:t xml:space="preserve">Barnuevo, M. (2025, June 25). Data Centers and water consumption. Environmental and Energy Study Institute (EESI). </w:t>
       </w:r>
       <w:hyperlink r:id="rId20" w:history="1">
         <w:r>

</xml_diff>